<commit_message>
new word resume files added
</commit_message>
<xml_diff>
--- a/Adebayo Adewole_WebDev_Resume.docx
+++ b/Adebayo Adewole_WebDev_Resume.docx
@@ -755,7 +755,13 @@
       </w:r>
       <w:proofErr w:type="spellEnd"/>
       <w:r>
-        <w:t xml:space="preserve"> | Web Development March 2020 – August 2020</w:t>
+        <w:t xml:space="preserve"> | </w:t>
+      </w:r>
+      <w:r>
+        <w:t xml:space="preserve">Front-End Engineer </w:t>
+      </w:r>
+      <w:r>
+        <w:t>March 2020 – August 2020</w:t>
       </w:r>
     </w:p>
     <w:sectPr>

</xml_diff>